<commit_message>
fixed the first question so it can knit
</commit_message>
<xml_diff>
--- a/Notes:oldcode:links.docx
+++ b/Notes:oldcode:links.docx
@@ -4,6 +4,28 @@
   <w:body>
     <w:p>
       <w:r>
+        <w:t xml:space="preserve">Check the </w:t>
+      </w:r>
+      <w:proofErr w:type="spellStart"/>
+      <w:r>
+        <w:t>hw9trialnerror</w:t>
+      </w:r>
+      <w:proofErr w:type="spellEnd"/>
+      <w:r>
+        <w:t xml:space="preserve"> </w:t>
+      </w:r>
+      <w:proofErr w:type="spellStart"/>
+      <w:r>
+        <w:t>rmd</w:t>
+      </w:r>
+      <w:proofErr w:type="spellEnd"/>
+      <w:r>
+        <w:t xml:space="preserve"> to see how I did my data analysis</w:t>
+      </w:r>
+    </w:p>
+    <w:p/>
+    <w:p>
+      <w:r>
         <w:t xml:space="preserve">exposome: </w:t>
       </w:r>
       <w:proofErr w:type="spellStart"/>
@@ -216,6 +238,32 @@
         <w:t>h_pavig_t3_None</w:t>
       </w:r>
       <w:proofErr w:type="spellEnd"/>
+    </w:p>
+    <w:p>
+      <w:proofErr w:type="spellStart"/>
+      <w:r>
+        <w:t>h_pm10_ratio_preg_</w:t>
+      </w:r>
+      <w:proofErr w:type="gramStart"/>
+      <w:r>
+        <w:t>None</w:t>
+      </w:r>
+      <w:proofErr w:type="spellEnd"/>
+      <w:r>
+        <w:t xml:space="preserve">  </w:t>
+      </w:r>
+      <w:proofErr w:type="spellStart"/>
+      <w:r>
+        <w:t>pm</w:t>
+      </w:r>
+      <w:proofErr w:type="gramEnd"/>
+      <w:r>
+        <w:t>10</w:t>
+      </w:r>
+      <w:proofErr w:type="spellEnd"/>
+      <w:r>
+        <w:t xml:space="preserve"> value</w:t>
+      </w:r>
     </w:p>
     <w:p/>
     <w:p>
@@ -461,6 +509,7 @@
     <w:p>
       <w:proofErr w:type="spellStart"/>
       <w:r>
+        <w:lastRenderedPageBreak/>
         <w:t>hs_zbmi_who</w:t>
       </w:r>
       <w:proofErr w:type="spellEnd"/>
@@ -509,9 +558,266 @@
     </w:p>
     <w:p>
       <w:r>
-        <w:lastRenderedPageBreak/>
         <w:t>Body mass index z-score at 6-11 years old Outcome at 6-11 years old</w:t>
       </w:r>
+    </w:p>
+    <w:p/>
+    <w:p/>
+    <w:p>
+      <w:r>
+        <w:t>#</w:t>
+      </w:r>
+      <w:proofErr w:type="spellStart"/>
+      <w:r>
+        <w:t>Q2</w:t>
+      </w:r>
+      <w:proofErr w:type="spellEnd"/>
+      <w:r>
+        <w:t xml:space="preserve"> thoughts</w:t>
+      </w:r>
+    </w:p>
+    <w:p>
+      <w:r>
+        <w:t xml:space="preserve">Does the built environment that the mothers </w:t>
+      </w:r>
+      <w:proofErr w:type="spellStart"/>
+      <w:r>
+        <w:t>expereince</w:t>
+      </w:r>
+      <w:proofErr w:type="spellEnd"/>
+      <w:r>
+        <w:t xml:space="preserve"> during pregnancy affect the child ever being diagnosed with asthma? Does a poor built environment during a </w:t>
+      </w:r>
+      <w:proofErr w:type="gramStart"/>
+      <w:r>
+        <w:t>mothers</w:t>
+      </w:r>
+      <w:proofErr w:type="gramEnd"/>
+      <w:r>
+        <w:t xml:space="preserve"> pregnancy increase a child </w:t>
+      </w:r>
+      <w:proofErr w:type="spellStart"/>
+      <w:r>
+        <w:t>diagnois</w:t>
+      </w:r>
+      <w:proofErr w:type="spellEnd"/>
+      <w:r>
+        <w:t xml:space="preserve"> of asthma? What factors of the built environment during a </w:t>
+      </w:r>
+      <w:proofErr w:type="gramStart"/>
+      <w:r>
+        <w:t>mothers</w:t>
+      </w:r>
+      <w:proofErr w:type="gramEnd"/>
+      <w:r>
+        <w:t xml:space="preserve"> pregnancy increase a child </w:t>
+      </w:r>
+      <w:proofErr w:type="spellStart"/>
+      <w:r>
+        <w:t>diagnois</w:t>
+      </w:r>
+      <w:proofErr w:type="spellEnd"/>
+      <w:r>
+        <w:t xml:space="preserve"> of asthma?</w:t>
+      </w:r>
+    </w:p>
+    <w:p>
+      <w:r>
+        <w:t xml:space="preserve">  </w:t>
+      </w:r>
+    </w:p>
+    <w:p>
+      <w:r>
+        <w:t xml:space="preserve">  I would have to limit the family to </w:t>
+      </w:r>
+      <w:proofErr w:type="spellStart"/>
+      <w:r>
+        <w:t>built</w:t>
+      </w:r>
+      <w:proofErr w:type="spellEnd"/>
+      <w:r>
+        <w:t xml:space="preserve"> environment and period to pregnancy</w:t>
+      </w:r>
+    </w:p>
+    <w:p>
+      <w:r>
+        <w:t xml:space="preserve">  the outcome is </w:t>
+      </w:r>
+      <w:proofErr w:type="spellStart"/>
+      <w:r>
+        <w:t>hs_asthma</w:t>
+      </w:r>
+      <w:proofErr w:type="spellEnd"/>
+      <w:r>
+        <w:t xml:space="preserve"> (from phenotype), and add </w:t>
+      </w:r>
+      <w:r>
+        <w:tab/>
+      </w:r>
+    </w:p>
+    <w:p>
+      <w:proofErr w:type="spellStart"/>
+      <w:r>
+        <w:t>h_edumc_None</w:t>
+      </w:r>
+      <w:proofErr w:type="spellEnd"/>
+      <w:r>
+        <w:t xml:space="preserve"> and </w:t>
+      </w:r>
+      <w:proofErr w:type="spellStart"/>
+      <w:r>
+        <w:t>h_native_None</w:t>
+      </w:r>
+      <w:proofErr w:type="spellEnd"/>
+      <w:r>
+        <w:t xml:space="preserve"> from the covariates to the regression. </w:t>
+      </w:r>
+    </w:p>
+    <w:p/>
+    <w:p>
+      <w:proofErr w:type="spellStart"/>
+      <w:r>
+        <w:t>h_accesslines300_preg_dic0</w:t>
+      </w:r>
+      <w:proofErr w:type="spellEnd"/>
+      <w:r>
+        <w:t xml:space="preserve">: Meters of public transport mode lines (only buses), </w:t>
+      </w:r>
+      <w:r>
+        <w:tab/>
+      </w:r>
+    </w:p>
+    <w:p>
+      <w:proofErr w:type="spellStart"/>
+      <w:r>
+        <w:t>h_accesspoints300_preg_Log</w:t>
+      </w:r>
+      <w:proofErr w:type="spellEnd"/>
+      <w:r>
+        <w:t xml:space="preserve">: Number of bus public transport mode stops inside each </w:t>
+      </w:r>
+      <w:proofErr w:type="spellStart"/>
+      <w:r>
+        <w:t>300m</w:t>
+      </w:r>
+      <w:proofErr w:type="spellEnd"/>
+      <w:r>
+        <w:t xml:space="preserve"> buffer, divided by the buffer area in </w:t>
+      </w:r>
+      <w:proofErr w:type="spellStart"/>
+      <w:r>
+        <w:t>km2at</w:t>
+      </w:r>
+      <w:proofErr w:type="spellEnd"/>
+      <w:r>
+        <w:t xml:space="preserve"> pregnancy period, </w:t>
+      </w:r>
+      <w:r>
+        <w:tab/>
+      </w:r>
+    </w:p>
+    <w:p>
+      <w:proofErr w:type="spellStart"/>
+      <w:r>
+        <w:t>h_builtdens300_preg_Sqrt</w:t>
+      </w:r>
+      <w:proofErr w:type="spellEnd"/>
+      <w:r>
+        <w:t>: building density (</w:t>
+      </w:r>
+      <w:proofErr w:type="spellStart"/>
+      <w:r>
+        <w:t>m2</w:t>
+      </w:r>
+      <w:proofErr w:type="spellEnd"/>
+      <w:r>
+        <w:t xml:space="preserve"> built/</w:t>
+      </w:r>
+      <w:proofErr w:type="spellStart"/>
+      <w:r>
+        <w:t>km2</w:t>
+      </w:r>
+      <w:proofErr w:type="spellEnd"/>
+      <w:r>
+        <w:t xml:space="preserve">) within a </w:t>
+      </w:r>
+      <w:proofErr w:type="gramStart"/>
+      <w:r>
+        <w:t>buffers</w:t>
+      </w:r>
+      <w:proofErr w:type="gramEnd"/>
+      <w:r>
+        <w:t xml:space="preserve">, </w:t>
+      </w:r>
+    </w:p>
+    <w:p>
+      <w:proofErr w:type="spellStart"/>
+      <w:r>
+        <w:t>h_connind300_preg_Sqrt</w:t>
+      </w:r>
+      <w:proofErr w:type="spellEnd"/>
+      <w:r>
+        <w:t xml:space="preserve">: Connectivity density (number of intersections / k, </w:t>
+      </w:r>
+    </w:p>
+    <w:p>
+      <w:proofErr w:type="spellStart"/>
+      <w:r>
+        <w:t>h_walkability_mean_preg_None</w:t>
+      </w:r>
+      <w:proofErr w:type="spellEnd"/>
+      <w:r>
+        <w:t xml:space="preserve">: Walkability index (as mean of deciles of facility richness index, </w:t>
+      </w:r>
+      <w:proofErr w:type="spellStart"/>
+      <w:r>
+        <w:t>landuse</w:t>
+      </w:r>
+      <w:proofErr w:type="spellEnd"/>
+      <w:r>
+        <w:t xml:space="preserve"> </w:t>
+      </w:r>
+      <w:proofErr w:type="spellStart"/>
+      <w:r>
+        <w:t>shannons</w:t>
+      </w:r>
+      <w:proofErr w:type="spellEnd"/>
+      <w:r>
+        <w:t xml:space="preserve"> Evenness Index, population density, connectivity </w:t>
+      </w:r>
+      <w:proofErr w:type="gramStart"/>
+      <w:r>
+        <w:t>density)at</w:t>
+      </w:r>
+      <w:proofErr w:type="gramEnd"/>
+      <w:r>
+        <w:t xml:space="preserve"> pregnancy period, population </w:t>
+      </w:r>
+      <w:proofErr w:type="spellStart"/>
+      <w:r>
+        <w:t>densityat</w:t>
+      </w:r>
+      <w:proofErr w:type="spellEnd"/>
+      <w:r>
+        <w:t xml:space="preserve"> pregnancy period, </w:t>
+      </w:r>
+    </w:p>
+    <w:p>
+      <w:proofErr w:type="spellStart"/>
+      <w:r>
+        <w:t>h_pamod_t3_None</w:t>
+      </w:r>
+      <w:proofErr w:type="spellEnd"/>
+      <w:r>
+        <w:t xml:space="preserve"> </w:t>
+      </w:r>
+    </w:p>
+    <w:p>
+      <w:proofErr w:type="spellStart"/>
+      <w:r>
+        <w:t>h_pavig_t3_None</w:t>
+      </w:r>
+      <w:proofErr w:type="spellEnd"/>
     </w:p>
     <w:sectPr>
       <w:pgSz w:w="12240" w:h="15840"/>

</xml_diff>